<commit_message>
Atualizando Modelo Físico e Script DDL
</commit_message>
<xml_diff>
--- a/Docs/Diagrama de Classes.docx
+++ b/Docs/Diagrama de Classes.docx
@@ -375,7 +375,7 @@
           <w:szCs w:val="72"/>
         </w:rPr>
         <w:lastRenderedPageBreak/>
-        <w:t>Diagrama de Classes</w:t>
+        <w:t>DIAGRAMA DE CLASSES</w:t>
       </w:r>
     </w:p>
     <w:p/>
@@ -386,10 +386,10 @@
           <w:noProof/>
         </w:rPr>
         <w:drawing>
-          <wp:inline distT="0" distB="0" distL="0" distR="0" wp14:anchorId="34D984B4" wp14:editId="3E1AD735">
-            <wp:extent cx="5400040" cy="3622040"/>
-            <wp:effectExtent l="0" t="0" r="0" b="0"/>
-            <wp:docPr id="1" name="Picture 1"/>
+          <wp:inline distT="0" distB="0" distL="0" distR="0" wp14:anchorId="795C2610" wp14:editId="0487C303">
+            <wp:extent cx="5760085" cy="3672205"/>
+            <wp:effectExtent l="0" t="0" r="0" b="4445"/>
+            <wp:docPr id="2" name="Picture 2"/>
             <wp:cNvGraphicFramePr>
               <a:graphicFrameLocks xmlns:a="http://schemas.openxmlformats.org/drawingml/2006/main" noChangeAspect="1"/>
             </wp:cNvGraphicFramePr>
@@ -397,11 +397,11 @@
               <a:graphicData uri="http://schemas.openxmlformats.org/drawingml/2006/picture">
                 <pic:pic xmlns:pic="http://schemas.openxmlformats.org/drawingml/2006/picture">
                   <pic:nvPicPr>
-                    <pic:cNvPr id="1" name="Picture 1"/>
+                    <pic:cNvPr id="2" name="Picture 2"/>
                     <pic:cNvPicPr/>
                   </pic:nvPicPr>
                   <pic:blipFill>
-                    <a:blip r:embed="rId4" cstate="print">
+                    <a:blip r:embed="rId4">
                       <a:extLst>
                         <a:ext uri="{28A0092B-C50C-407E-A947-70E740481C1C}">
                           <a14:useLocalDpi xmlns:a14="http://schemas.microsoft.com/office/drawing/2010/main" val="0"/>
@@ -415,7 +415,7 @@
                   <pic:spPr>
                     <a:xfrm>
                       <a:off x="0" y="0"/>
-                      <a:ext cx="5400040" cy="3622040"/>
+                      <a:ext cx="5760085" cy="3672205"/>
                     </a:xfrm>
                     <a:prstGeom prst="rect">
                       <a:avLst/>

</xml_diff>